<commit_message>
1.	project1_convertArrays_to_STL_v6 a.	Looking highest score in map<>topPlyr b.	Passed map reference to topPlyrs() c.	Problem: Couldn’t get ostream to work in getName() with a list or a vector or with stream. 2.	project1_convertArrays_to_STL_v7 a.	Added Game class i.	Constructor: 1.	Initialized all the STL concepts in the constructor and start() 3.	battleship_v6 i.	Copied my cis17b_yahtzee_v29 because I need the game to be in classes.
Signed-off-by: koa2019 <no-reply>
</commit_message>
<xml_diff>
--- a/projects/project_1/documents/cis17c_version_notes.docx
+++ b/projects/project_1/documents/cis17c_version_notes.docx
@@ -53,11 +53,16 @@
         <w:t xml:space="preserve"> to</w:t>
       </w:r>
       <w:r>
-        <w:t xml:space="preserve"> unordered_</w:t>
+        <w:t xml:space="preserve"> </w:t>
+      </w:r>
+      <w:proofErr w:type="spellStart"/>
+      <w:r>
+        <w:t>unordered_</w:t>
       </w:r>
       <w:r>
         <w:t>set</w:t>
       </w:r>
+      <w:proofErr w:type="spellEnd"/>
       <w:r>
         <w:t xml:space="preserve"> containers</w:t>
       </w:r>
@@ -86,7 +91,23 @@
         </w:numPr>
       </w:pPr>
       <w:r>
-        <w:t>Converted unordered_map to map,  so I could sort on topPlayer container.</w:t>
+        <w:t xml:space="preserve">Converted </w:t>
+      </w:r>
+      <w:proofErr w:type="spellStart"/>
+      <w:r>
+        <w:t>unordered_map</w:t>
+      </w:r>
+      <w:proofErr w:type="spellEnd"/>
+      <w:r>
+        <w:t xml:space="preserve"> to map,  so I could sort on </w:t>
+      </w:r>
+      <w:proofErr w:type="spellStart"/>
+      <w:r>
+        <w:t>topPlayer</w:t>
+      </w:r>
+      <w:proofErr w:type="spellEnd"/>
+      <w:r>
+        <w:t xml:space="preserve"> container.</w:t>
       </w:r>
     </w:p>
     <w:p>
@@ -103,9 +124,11 @@
       <w:r>
         <w:t xml:space="preserve">map </w:t>
       </w:r>
+      <w:proofErr w:type="spellStart"/>
       <w:r>
         <w:t>topPlayer</w:t>
       </w:r>
+      <w:proofErr w:type="spellEnd"/>
       <w:r>
         <w:t xml:space="preserve"> pair to (int, string) , </w:t>
       </w:r>
@@ -134,7 +157,23 @@
         <w:t xml:space="preserve"> </w:t>
       </w:r>
       <w:r>
-        <w:t>string&gt; topPlayer(pair(hiScore ,“name”)</w:t>
+        <w:t xml:space="preserve">string&gt; </w:t>
+      </w:r>
+      <w:proofErr w:type="spellStart"/>
+      <w:r>
+        <w:t>topPlayer</w:t>
+      </w:r>
+      <w:proofErr w:type="spellEnd"/>
+      <w:r>
+        <w:t>(pair(</w:t>
+      </w:r>
+      <w:proofErr w:type="spellStart"/>
+      <w:r>
+        <w:t>hiScore</w:t>
+      </w:r>
+      <w:proofErr w:type="spellEnd"/>
+      <w:r>
+        <w:t xml:space="preserve"> ,“name”)</w:t>
       </w:r>
     </w:p>
     <w:p>
@@ -170,7 +209,15 @@
         </w:numPr>
       </w:pPr>
       <w:r>
-        <w:t>Changed map topPlayer pair to (string, int), so I could find a name</w:t>
+        <w:t xml:space="preserve">Changed map </w:t>
+      </w:r>
+      <w:proofErr w:type="spellStart"/>
+      <w:r>
+        <w:t>topPlayer</w:t>
+      </w:r>
+      <w:proofErr w:type="spellEnd"/>
+      <w:r>
+        <w:t xml:space="preserve"> pair to (string, int), so I could find a name</w:t>
       </w:r>
     </w:p>
     <w:p>
@@ -182,7 +229,23 @@
         </w:numPr>
       </w:pPr>
       <w:r>
-        <w:t>map&lt;string, int&gt; topPlayer(pair(“name”, hiScore)</w:t>
+        <w:t xml:space="preserve">map&lt;string, int&gt; </w:t>
+      </w:r>
+      <w:proofErr w:type="spellStart"/>
+      <w:r>
+        <w:t>topPlayer</w:t>
+      </w:r>
+      <w:proofErr w:type="spellEnd"/>
+      <w:r>
+        <w:t xml:space="preserve">(pair(“name”, </w:t>
+      </w:r>
+      <w:proofErr w:type="spellStart"/>
+      <w:r>
+        <w:t>hiScore</w:t>
+      </w:r>
+      <w:proofErr w:type="spellEnd"/>
+      <w:r>
+        <w:t>)</w:t>
       </w:r>
     </w:p>
     <w:p>
@@ -284,7 +347,15 @@
         </w:numPr>
       </w:pPr>
       <w:r>
-        <w:t>Converted set2Upper() to use mutating algorithm. Updated getName()</w:t>
+        <w:t xml:space="preserve">Converted set2Upper() to use mutating algorithm. Updated </w:t>
+      </w:r>
+      <w:proofErr w:type="spellStart"/>
+      <w:r>
+        <w:t>getName</w:t>
+      </w:r>
+      <w:proofErr w:type="spellEnd"/>
+      <w:r>
+        <w:t>()</w:t>
       </w:r>
       <w:r>
         <w:t xml:space="preserve"> with set2Upper().</w:t>
@@ -299,7 +370,15 @@
         </w:numPr>
       </w:pPr>
       <w:r>
-        <w:t>Converted scores array to a set and then created a list with a couple of values, and then copied the set into the list using copy() and insert_iterator.</w:t>
+        <w:t xml:space="preserve">Converted scores array to a set and then created a list with a couple of values, and then copied the set into the list using copy() and </w:t>
+      </w:r>
+      <w:proofErr w:type="spellStart"/>
+      <w:r>
+        <w:t>insert_iterator</w:t>
+      </w:r>
+      <w:proofErr w:type="spellEnd"/>
+      <w:r>
+        <w:t>.</w:t>
       </w:r>
     </w:p>
     <w:p>
@@ -323,19 +402,35 @@
         </w:numPr>
       </w:pPr>
       <w:r>
-        <w:t>Converted scores array to a set and then created a list with a couple of values, and then copied the set into the list using copy() and insert_iterator.</w:t>
-      </w:r>
-    </w:p>
-    <w:p>
-      <w:pPr>
-        <w:pStyle w:val="ListParagraph"/>
-        <w:numPr>
-          <w:ilvl w:val="1"/>
-          <w:numId w:val="2"/>
-        </w:numPr>
-      </w:pPr>
-      <w:r>
-        <w:t>Copied the updated setTopPlyrs() to battleship_v2.</w:t>
+        <w:t xml:space="preserve">Converted scores array to a set and then created a list with a couple of values, and then copied the set into the list using copy() and </w:t>
+      </w:r>
+      <w:proofErr w:type="spellStart"/>
+      <w:r>
+        <w:t>insert_iterator</w:t>
+      </w:r>
+      <w:proofErr w:type="spellEnd"/>
+      <w:r>
+        <w:t>.</w:t>
+      </w:r>
+    </w:p>
+    <w:p>
+      <w:pPr>
+        <w:pStyle w:val="ListParagraph"/>
+        <w:numPr>
+          <w:ilvl w:val="1"/>
+          <w:numId w:val="2"/>
+        </w:numPr>
+      </w:pPr>
+      <w:r>
+        <w:t xml:space="preserve">Copied the updated </w:t>
+      </w:r>
+      <w:proofErr w:type="spellStart"/>
+      <w:r>
+        <w:t>setTopPlyrs</w:t>
+      </w:r>
+      <w:proofErr w:type="spellEnd"/>
+      <w:r>
+        <w:t>() to battleship_v2.</w:t>
       </w:r>
     </w:p>
     <w:p>
@@ -359,7 +454,15 @@
         </w:numPr>
       </w:pPr>
       <w:r>
-        <w:t>Created shuffleThis(). It works on arrays, but not on a set container</w:t>
+        <w:t xml:space="preserve">Created </w:t>
+      </w:r>
+      <w:proofErr w:type="spellStart"/>
+      <w:r>
+        <w:t>shuffleThis</w:t>
+      </w:r>
+      <w:proofErr w:type="spellEnd"/>
+      <w:r>
+        <w:t>(). It works on arrays, but not on a set container</w:t>
       </w:r>
       <w:r>
         <w:t>.</w:t>
@@ -373,11 +476,24 @@
           <w:numId w:val="2"/>
         </w:numPr>
       </w:pPr>
-      <w:r>
-        <w:t xml:space="preserve">so I </w:t>
-      </w:r>
-      <w:r>
-        <w:t xml:space="preserve">created getMin() and </w:t>
+      <w:proofErr w:type="gramStart"/>
+      <w:r>
+        <w:t>so</w:t>
+      </w:r>
+      <w:proofErr w:type="gramEnd"/>
+      <w:r>
+        <w:t xml:space="preserve"> I </w:t>
+      </w:r>
+      <w:r>
+        <w:t xml:space="preserve">created </w:t>
+      </w:r>
+      <w:proofErr w:type="spellStart"/>
+      <w:r>
+        <w:t>getMin</w:t>
+      </w:r>
+      <w:proofErr w:type="spellEnd"/>
+      <w:r>
+        <w:t xml:space="preserve">() and </w:t>
       </w:r>
       <w:r>
         <w:t>used std::min() to find the shortest name between 2 strings and then set player 2’s name in main().</w:t>
@@ -500,7 +616,23 @@
         </w:numPr>
       </w:pPr>
       <w:r>
-        <w:t>queue&lt;string&gt; ships, setShips(), prntQue()</w:t>
+        <w:t xml:space="preserve">queue&lt;string&gt; ships, </w:t>
+      </w:r>
+      <w:proofErr w:type="spellStart"/>
+      <w:r>
+        <w:t>setShips</w:t>
+      </w:r>
+      <w:proofErr w:type="spellEnd"/>
+      <w:r>
+        <w:t xml:space="preserve">(), </w:t>
+      </w:r>
+      <w:proofErr w:type="spellStart"/>
+      <w:r>
+        <w:t>prntQue</w:t>
+      </w:r>
+      <w:proofErr w:type="spellEnd"/>
+      <w:r>
+        <w:t>()</w:t>
       </w:r>
     </w:p>
     <w:p>
@@ -527,7 +659,15 @@
         </w:numPr>
       </w:pPr>
       <w:r>
-        <w:t>Changed pushName() to setSet() and reduced some redundant code</w:t>
+        <w:t xml:space="preserve">Changed </w:t>
+      </w:r>
+      <w:proofErr w:type="spellStart"/>
+      <w:r>
+        <w:t>pushName</w:t>
+      </w:r>
+      <w:proofErr w:type="spellEnd"/>
+      <w:r>
+        <w:t>() to setSet() and reduced some redundant code</w:t>
       </w:r>
     </w:p>
     <w:p>
@@ -554,16 +694,294 @@
         <w:lastRenderedPageBreak/>
         <w:t>Can I initialize stack with linked list and then access the link’s pointer member?</w:t>
       </w:r>
-    </w:p>
-    <w:p>
-      <w:pPr>
-        <w:pStyle w:val="ListParagraph"/>
-      </w:pPr>
-    </w:p>
-    <w:p>
-      <w:pPr>
-        <w:pStyle w:val="ListParagraph"/>
-      </w:pPr>
+      <w:r>
+        <w:t xml:space="preserve"> </w:t>
+      </w:r>
+      <w:r>
+        <w:rPr>
+          <w:color w:val="FF0000"/>
+        </w:rPr>
+        <w:t>NO, you can’t.</w:t>
+      </w:r>
+      <w:r>
+        <w:t xml:space="preserve"> </w:t>
+      </w:r>
+    </w:p>
+    <w:p>
+      <w:pPr>
+        <w:pStyle w:val="ListParagraph"/>
+        <w:numPr>
+          <w:ilvl w:val="0"/>
+          <w:numId w:val="2"/>
+        </w:numPr>
+      </w:pPr>
+      <w:r>
+        <w:t>convertArrayToSTL_v</w:t>
+      </w:r>
+      <w:r>
+        <w:t>5</w:t>
+      </w:r>
+    </w:p>
+    <w:p>
+      <w:pPr>
+        <w:pStyle w:val="ListParagraph"/>
+        <w:numPr>
+          <w:ilvl w:val="2"/>
+          <w:numId w:val="2"/>
+        </w:numPr>
+      </w:pPr>
+      <w:r>
+        <w:t>Deleted everything and copied all the STL functions from battleship_v4 to this program because I want to add these cis17c concepts to my one of my games that is already in classes and is completely working.</w:t>
+      </w:r>
+    </w:p>
+    <w:p>
+      <w:pPr>
+        <w:pStyle w:val="ListParagraph"/>
+        <w:numPr>
+          <w:ilvl w:val="2"/>
+          <w:numId w:val="2"/>
+        </w:numPr>
+      </w:pPr>
+      <w:r>
+        <w:t>The problem with battleship_v5 is that the game functions aren’t in classes in this version because I based it off my cis5_project_2_battleship.</w:t>
+      </w:r>
+    </w:p>
+    <w:p>
+      <w:pPr>
+        <w:pStyle w:val="ListParagraph"/>
+        <w:numPr>
+          <w:ilvl w:val="2"/>
+          <w:numId w:val="2"/>
+        </w:numPr>
+      </w:pPr>
+      <w:r>
+        <w:t>setStack() sets stack with list</w:t>
+      </w:r>
+    </w:p>
+    <w:p>
+      <w:pPr>
+        <w:pStyle w:val="ListParagraph"/>
+        <w:numPr>
+          <w:ilvl w:val="2"/>
+          <w:numId w:val="2"/>
+        </w:numPr>
+      </w:pPr>
+      <w:r>
+        <w:t>prntStckFIFO()</w:t>
+      </w:r>
+    </w:p>
+    <w:p>
+      <w:pPr>
+        <w:pStyle w:val="ListParagraph"/>
+        <w:numPr>
+          <w:ilvl w:val="2"/>
+          <w:numId w:val="2"/>
+        </w:numPr>
+      </w:pPr>
+      <w:r>
+        <w:t>prntStckRev()</w:t>
+      </w:r>
+    </w:p>
+    <w:p>
+      <w:pPr>
+        <w:pStyle w:val="ListParagraph"/>
+        <w:numPr>
+          <w:ilvl w:val="2"/>
+          <w:numId w:val="2"/>
+        </w:numPr>
+      </w:pPr>
+      <w:r>
+        <w:t xml:space="preserve">Tried reverse stack with reverse() and recursive </w:t>
+      </w:r>
+      <w:proofErr w:type="spellStart"/>
+      <w:r>
+        <w:t>insert_at_bottom</w:t>
+      </w:r>
+      <w:proofErr w:type="spellEnd"/>
+      <w:r>
+        <w:t>() but couldn’t get it to work.</w:t>
+      </w:r>
+    </w:p>
+    <w:p>
+      <w:pPr>
+        <w:pStyle w:val="ListParagraph"/>
+        <w:numPr>
+          <w:ilvl w:val="0"/>
+          <w:numId w:val="2"/>
+        </w:numPr>
+      </w:pPr>
+      <w:r>
+        <w:t>project1_convertArrays_to_STL_v6</w:t>
+      </w:r>
+    </w:p>
+    <w:p>
+      <w:pPr>
+        <w:pStyle w:val="ListParagraph"/>
+        <w:numPr>
+          <w:ilvl w:val="1"/>
+          <w:numId w:val="2"/>
+        </w:numPr>
+      </w:pPr>
+      <w:r>
+        <w:t xml:space="preserve">Looking </w:t>
+      </w:r>
+      <w:r>
+        <w:t>highest score</w:t>
+      </w:r>
+      <w:r>
+        <w:t xml:space="preserve"> in map&lt;&gt;</w:t>
+      </w:r>
+      <w:proofErr w:type="spellStart"/>
+      <w:r>
+        <w:t>topPlyr</w:t>
+      </w:r>
+      <w:proofErr w:type="spellEnd"/>
+    </w:p>
+    <w:p>
+      <w:pPr>
+        <w:pStyle w:val="ListParagraph"/>
+        <w:numPr>
+          <w:ilvl w:val="1"/>
+          <w:numId w:val="2"/>
+        </w:numPr>
+      </w:pPr>
+      <w:r>
+        <w:t xml:space="preserve">Passed map reference to </w:t>
+      </w:r>
+      <w:proofErr w:type="spellStart"/>
+      <w:r>
+        <w:t>topPlyrs</w:t>
+      </w:r>
+      <w:proofErr w:type="spellEnd"/>
+      <w:r>
+        <w:t xml:space="preserve">() </w:t>
+      </w:r>
+    </w:p>
+    <w:p>
+      <w:pPr>
+        <w:pStyle w:val="ListParagraph"/>
+        <w:numPr>
+          <w:ilvl w:val="1"/>
+          <w:numId w:val="2"/>
+        </w:numPr>
+      </w:pPr>
+      <w:r>
+        <w:rPr>
+          <w:color w:val="FF0000"/>
+        </w:rPr>
+        <w:t>Problem:</w:t>
+      </w:r>
+      <w:r>
+        <w:t xml:space="preserve"> Couldn’t get </w:t>
+      </w:r>
+      <w:proofErr w:type="spellStart"/>
+      <w:r>
+        <w:t>ostream</w:t>
+      </w:r>
+      <w:proofErr w:type="spellEnd"/>
+      <w:r>
+        <w:t xml:space="preserve"> to work in </w:t>
+      </w:r>
+      <w:proofErr w:type="spellStart"/>
+      <w:r>
+        <w:t>getName</w:t>
+      </w:r>
+      <w:proofErr w:type="spellEnd"/>
+      <w:r>
+        <w:t>() with a list or a vector or with stream.</w:t>
+      </w:r>
+    </w:p>
+    <w:p>
+      <w:pPr>
+        <w:pStyle w:val="ListParagraph"/>
+        <w:numPr>
+          <w:ilvl w:val="0"/>
+          <w:numId w:val="2"/>
+        </w:numPr>
+      </w:pPr>
+      <w:r>
+        <w:t>project1_convertArrays_to_STL_v</w:t>
+      </w:r>
+      <w:r>
+        <w:t>7</w:t>
+      </w:r>
+    </w:p>
+    <w:p>
+      <w:pPr>
+        <w:pStyle w:val="ListParagraph"/>
+        <w:numPr>
+          <w:ilvl w:val="1"/>
+          <w:numId w:val="2"/>
+        </w:numPr>
+      </w:pPr>
+      <w:r>
+        <w:t xml:space="preserve">Added </w:t>
+      </w:r>
+      <w:r>
+        <w:t>Game</w:t>
+      </w:r>
+      <w:r>
+        <w:t xml:space="preserve"> class</w:t>
+      </w:r>
+    </w:p>
+    <w:p>
+      <w:pPr>
+        <w:pStyle w:val="ListParagraph"/>
+        <w:numPr>
+          <w:ilvl w:val="2"/>
+          <w:numId w:val="2"/>
+        </w:numPr>
+      </w:pPr>
+      <w:r>
+        <w:t>Constructor:</w:t>
+      </w:r>
+    </w:p>
+    <w:p>
+      <w:pPr>
+        <w:pStyle w:val="ListParagraph"/>
+        <w:numPr>
+          <w:ilvl w:val="3"/>
+          <w:numId w:val="2"/>
+        </w:numPr>
+        <w:ind w:left="2520"/>
+      </w:pPr>
+      <w:r>
+        <w:t>Initialized all the STL concepts in the constructor and start()</w:t>
+      </w:r>
+    </w:p>
+    <w:p>
+      <w:pPr>
+        <w:pStyle w:val="ListParagraph"/>
+        <w:numPr>
+          <w:ilvl w:val="0"/>
+          <w:numId w:val="2"/>
+        </w:numPr>
+      </w:pPr>
+      <w:r>
+        <w:t>battleship_v</w:t>
+      </w:r>
+      <w:r>
+        <w:t>6</w:t>
+      </w:r>
+    </w:p>
+    <w:p>
+      <w:pPr>
+        <w:pStyle w:val="ListParagraph"/>
+        <w:numPr>
+          <w:ilvl w:val="2"/>
+          <w:numId w:val="2"/>
+        </w:numPr>
+      </w:pPr>
+      <w:r>
+        <w:t>Copied my cis17b_yahtzee_v29 because I need the game to be in classes.</w:t>
+      </w:r>
+    </w:p>
+    <w:p>
+      <w:pPr>
+        <w:pStyle w:val="ListParagraph"/>
+      </w:pPr>
+    </w:p>
+    <w:p>
       <w:r>
         <w:t xml:space="preserve">To do: </w:t>
       </w:r>
@@ -577,6 +995,31 @@
         </w:numPr>
       </w:pPr>
       <w:r>
+        <w:t>setSet(): make fnames.insert( pair(</w:t>
+      </w:r>
+      <w:proofErr w:type="spellStart"/>
+      <w:r>
+        <w:t>index,name</w:t>
+      </w:r>
+      <w:proofErr w:type="spellEnd"/>
+      <w:r>
+        <w:t>)</w:t>
+      </w:r>
+      <w:proofErr w:type="gramStart"/>
+      <w:r>
+        <w:t>);</w:t>
+      </w:r>
+      <w:proofErr w:type="gramEnd"/>
+    </w:p>
+    <w:p>
+      <w:pPr>
+        <w:pStyle w:val="ListParagraph"/>
+        <w:numPr>
+          <w:ilvl w:val="0"/>
+          <w:numId w:val="3"/>
+        </w:numPr>
+      </w:pPr>
+      <w:r>
         <w:t>Add classes</w:t>
       </w:r>
       <w:r>
@@ -604,10 +1047,7 @@
         </w:numPr>
       </w:pPr>
       <w:r>
-        <w:t>Add structures for Board</w:t>
-      </w:r>
-      <w:r>
-        <w:t xml:space="preserve"> </w:t>
+        <w:t xml:space="preserve">Add structures for Board </w:t>
       </w:r>
     </w:p>
     <w:p>
@@ -631,16 +1071,7 @@
         </w:numPr>
       </w:pPr>
       <w:r>
-        <w:t>Finish i</w:t>
-      </w:r>
-      <w:r>
-        <w:t>mplement</w:t>
-      </w:r>
-      <w:r>
-        <w:t>ing</w:t>
-      </w:r>
-      <w:r>
-        <w:t xml:space="preserve"> stack</w:t>
+        <w:t xml:space="preserve">Changed guess container from a stack to map </w:t>
       </w:r>
     </w:p>
     <w:p>
@@ -652,7 +1083,93 @@
         </w:numPr>
       </w:pPr>
       <w:r>
-        <w:t xml:space="preserve">Changed guess container from a stack to map </w:t>
+        <w:t>iterators</w:t>
+      </w:r>
+    </w:p>
+    <w:p>
+      <w:pPr>
+        <w:pStyle w:val="ListParagraph"/>
+        <w:numPr>
+          <w:ilvl w:val="0"/>
+          <w:numId w:val="3"/>
+        </w:numPr>
+      </w:pPr>
+      <w:r>
+        <w:t xml:space="preserve">Change </w:t>
+      </w:r>
+      <w:r>
+        <w:t>set&lt;float&gt;s</w:t>
+      </w:r>
+      <w:r>
+        <w:t xml:space="preserve"> to a: array, map, or linked list</w:t>
+      </w:r>
+    </w:p>
+    <w:p>
+      <w:r>
+        <w:t>Before submitting:</w:t>
+      </w:r>
+    </w:p>
+    <w:p>
+      <w:pPr>
+        <w:pStyle w:val="ListParagraph"/>
+        <w:numPr>
+          <w:ilvl w:val="0"/>
+          <w:numId w:val="3"/>
+        </w:numPr>
+      </w:pPr>
+      <w:r>
+        <w:t>Uncomment</w:t>
+      </w:r>
+      <w:r>
+        <w:t xml:space="preserve"> </w:t>
+      </w:r>
+      <w:proofErr w:type="spellStart"/>
+      <w:r>
+        <w:t>cin</w:t>
+      </w:r>
+      <w:proofErr w:type="spellEnd"/>
+      <w:r>
+        <w:t xml:space="preserve"> inside of</w:t>
+      </w:r>
+      <w:r>
+        <w:t xml:space="preserve"> </w:t>
+      </w:r>
+      <w:proofErr w:type="spellStart"/>
+      <w:r>
+        <w:t>getName</w:t>
+      </w:r>
+      <w:proofErr w:type="spellEnd"/>
+      <w:r>
+        <w:t>()</w:t>
+      </w:r>
+    </w:p>
+    <w:p>
+      <w:r>
+        <w:t xml:space="preserve">After submission: </w:t>
+      </w:r>
+    </w:p>
+    <w:p>
+      <w:pPr>
+        <w:pStyle w:val="ListParagraph"/>
+        <w:numPr>
+          <w:ilvl w:val="0"/>
+          <w:numId w:val="3"/>
+        </w:numPr>
+      </w:pPr>
+      <w:r>
+        <w:t xml:space="preserve">Clean up code that </w:t>
+      </w:r>
+      <w:r>
+        <w:t>had</w:t>
+      </w:r>
+      <w:r>
+        <w:t xml:space="preserve"> to be included </w:t>
+      </w:r>
+      <w:r>
+        <w:t>to</w:t>
+      </w:r>
+      <w:r>
+        <w:t xml:space="preserve"> meet project 1 requirements.</w:t>
       </w:r>
     </w:p>
     <w:sectPr>
@@ -698,7 +1215,7 @@
         <w:ind w:left="2160" w:hanging="180"/>
       </w:pPr>
     </w:lvl>
-    <w:lvl w:ilvl="3" w:tplc="0409000F" w:tentative="1">
+    <w:lvl w:ilvl="3" w:tplc="0409000F">
       <w:start w:val="1"/>
       <w:numFmt w:val="decimal"/>
       <w:lvlText w:val="%4."/>
@@ -869,14 +1386,14 @@
   <w:abstractNum w:abstractNumId="2" w15:restartNumberingAfterBreak="0">
     <w:nsid w:val="78A9455A"/>
     <w:multiLevelType w:val="hybridMultilevel"/>
-    <w:tmpl w:val="9F78561E"/>
+    <w:tmpl w:val="AB0220D6"/>
     <w:lvl w:ilvl="0" w:tplc="04090001">
       <w:start w:val="1"/>
       <w:numFmt w:val="bullet"/>
       <w:lvlText w:val=""/>
       <w:lvlJc w:val="left"/>
       <w:pPr>
-        <w:ind w:left="1440" w:hanging="360"/>
+        <w:ind w:left="1080" w:hanging="360"/>
       </w:pPr>
       <w:rPr>
         <w:rFonts w:ascii="Symbol" w:hAnsi="Symbol" w:hint="default"/>
@@ -888,7 +1405,7 @@
       <w:lvlText w:val="o"/>
       <w:lvlJc w:val="left"/>
       <w:pPr>
-        <w:ind w:left="2160" w:hanging="360"/>
+        <w:ind w:left="1800" w:hanging="360"/>
       </w:pPr>
       <w:rPr>
         <w:rFonts w:ascii="Courier New" w:hAnsi="Courier New" w:cs="Courier New" w:hint="default"/>
@@ -900,7 +1417,7 @@
       <w:lvlText w:val=""/>
       <w:lvlJc w:val="left"/>
       <w:pPr>
-        <w:ind w:left="2880" w:hanging="360"/>
+        <w:ind w:left="2520" w:hanging="360"/>
       </w:pPr>
       <w:rPr>
         <w:rFonts w:ascii="Wingdings" w:hAnsi="Wingdings" w:hint="default"/>
@@ -912,7 +1429,7 @@
       <w:lvlText w:val=""/>
       <w:lvlJc w:val="left"/>
       <w:pPr>
-        <w:ind w:left="3600" w:hanging="360"/>
+        <w:ind w:left="3240" w:hanging="360"/>
       </w:pPr>
       <w:rPr>
         <w:rFonts w:ascii="Symbol" w:hAnsi="Symbol" w:hint="default"/>
@@ -924,7 +1441,7 @@
       <w:lvlText w:val="o"/>
       <w:lvlJc w:val="left"/>
       <w:pPr>
-        <w:ind w:left="4320" w:hanging="360"/>
+        <w:ind w:left="3960" w:hanging="360"/>
       </w:pPr>
       <w:rPr>
         <w:rFonts w:ascii="Courier New" w:hAnsi="Courier New" w:cs="Courier New" w:hint="default"/>
@@ -936,7 +1453,7 @@
       <w:lvlText w:val=""/>
       <w:lvlJc w:val="left"/>
       <w:pPr>
-        <w:ind w:left="5040" w:hanging="360"/>
+        <w:ind w:left="4680" w:hanging="360"/>
       </w:pPr>
       <w:rPr>
         <w:rFonts w:ascii="Wingdings" w:hAnsi="Wingdings" w:hint="default"/>
@@ -948,7 +1465,7 @@
       <w:lvlText w:val=""/>
       <w:lvlJc w:val="left"/>
       <w:pPr>
-        <w:ind w:left="5760" w:hanging="360"/>
+        <w:ind w:left="5400" w:hanging="360"/>
       </w:pPr>
       <w:rPr>
         <w:rFonts w:ascii="Symbol" w:hAnsi="Symbol" w:hint="default"/>
@@ -960,7 +1477,7 @@
       <w:lvlText w:val="o"/>
       <w:lvlJc w:val="left"/>
       <w:pPr>
-        <w:ind w:left="6480" w:hanging="360"/>
+        <w:ind w:left="6120" w:hanging="360"/>
       </w:pPr>
       <w:rPr>
         <w:rFonts w:ascii="Courier New" w:hAnsi="Courier New" w:cs="Courier New" w:hint="default"/>
@@ -972,7 +1489,7 @@
       <w:lvlText w:val=""/>
       <w:lvlJc w:val="left"/>
       <w:pPr>
-        <w:ind w:left="7200" w:hanging="360"/>
+        <w:ind w:left="6840" w:hanging="360"/>
       </w:pPr>
       <w:rPr>
         <w:rFonts w:ascii="Wingdings" w:hAnsi="Wingdings" w:hint="default"/>

</xml_diff>

<commit_message>
1.	cis5_project_2_battleship_v7 a.	Added Game class and move everything in main to Game class. b.	Nightmare trying move all of the code in main to functions and then into a class. i.	Board class creates and prints 2 static char 2D arrays for each player: board1, board2. ii.	Moved everything in main to Battleship class. Commented everything out and will uncomment one section at a time.
Signed-off-by: koa2019 <no-reply>
</commit_message>
<xml_diff>
--- a/projects/project_1/documents/cis17c_version_notes.docx
+++ b/projects/project_1/documents/cis17c_version_notes.docx
@@ -476,13 +476,8 @@
           <w:numId w:val="2"/>
         </w:numPr>
       </w:pPr>
-      <w:proofErr w:type="gramStart"/>
-      <w:r>
-        <w:t>so</w:t>
-      </w:r>
-      <w:proofErr w:type="gramEnd"/>
-      <w:r>
-        <w:t xml:space="preserve"> I </w:t>
+      <w:r>
+        <w:t xml:space="preserve">so I </w:t>
       </w:r>
       <w:r>
         <w:t xml:space="preserve">created </w:t>
@@ -667,19 +662,32 @@
       </w:r>
       <w:proofErr w:type="spellEnd"/>
       <w:r>
-        <w:t>() to setSet() and reduced some redundant code</w:t>
-      </w:r>
-    </w:p>
-    <w:p>
-      <w:pPr>
-        <w:pStyle w:val="ListParagraph"/>
-        <w:numPr>
-          <w:ilvl w:val="1"/>
-          <w:numId w:val="2"/>
-        </w:numPr>
-      </w:pPr>
-      <w:r>
-        <w:t>setStack() initializes a stack with a list</w:t>
+        <w:t xml:space="preserve">() to </w:t>
+      </w:r>
+      <w:proofErr w:type="spellStart"/>
+      <w:r>
+        <w:t>setSet</w:t>
+      </w:r>
+      <w:proofErr w:type="spellEnd"/>
+      <w:r>
+        <w:t>() and reduced some redundant code</w:t>
+      </w:r>
+    </w:p>
+    <w:p>
+      <w:pPr>
+        <w:pStyle w:val="ListParagraph"/>
+        <w:numPr>
+          <w:ilvl w:val="1"/>
+          <w:numId w:val="2"/>
+        </w:numPr>
+      </w:pPr>
+      <w:proofErr w:type="spellStart"/>
+      <w:r>
+        <w:t>setStack</w:t>
+      </w:r>
+      <w:proofErr w:type="spellEnd"/>
+      <w:r>
+        <w:t>() initializes a stack with a list</w:t>
       </w:r>
     </w:p>
     <w:p>
@@ -716,17 +724,14 @@
         </w:numPr>
       </w:pPr>
       <w:r>
-        <w:t>convertArrayToSTL_v</w:t>
-      </w:r>
-      <w:r>
-        <w:t>5</w:t>
-      </w:r>
-    </w:p>
-    <w:p>
-      <w:pPr>
-        <w:pStyle w:val="ListParagraph"/>
-        <w:numPr>
-          <w:ilvl w:val="2"/>
+        <w:t>convertArrayToSTL_v5</w:t>
+      </w:r>
+    </w:p>
+    <w:p>
+      <w:pPr>
+        <w:pStyle w:val="ListParagraph"/>
+        <w:numPr>
+          <w:ilvl w:val="1"/>
           <w:numId w:val="2"/>
         </w:numPr>
       </w:pPr>
@@ -738,7 +743,7 @@
       <w:pPr>
         <w:pStyle w:val="ListParagraph"/>
         <w:numPr>
-          <w:ilvl w:val="2"/>
+          <w:ilvl w:val="1"/>
           <w:numId w:val="2"/>
         </w:numPr>
       </w:pPr>
@@ -750,43 +755,58 @@
       <w:pPr>
         <w:pStyle w:val="ListParagraph"/>
         <w:numPr>
-          <w:ilvl w:val="2"/>
-          <w:numId w:val="2"/>
-        </w:numPr>
-      </w:pPr>
-      <w:r>
-        <w:t>setStack() sets stack with list</w:t>
-      </w:r>
-    </w:p>
-    <w:p>
-      <w:pPr>
-        <w:pStyle w:val="ListParagraph"/>
-        <w:numPr>
-          <w:ilvl w:val="2"/>
-          <w:numId w:val="2"/>
-        </w:numPr>
-      </w:pPr>
-      <w:r>
-        <w:t>prntStckFIFO()</w:t>
-      </w:r>
-    </w:p>
-    <w:p>
-      <w:pPr>
-        <w:pStyle w:val="ListParagraph"/>
-        <w:numPr>
-          <w:ilvl w:val="2"/>
-          <w:numId w:val="2"/>
-        </w:numPr>
-      </w:pPr>
-      <w:r>
-        <w:t>prntStckRev()</w:t>
-      </w:r>
-    </w:p>
-    <w:p>
-      <w:pPr>
-        <w:pStyle w:val="ListParagraph"/>
-        <w:numPr>
-          <w:ilvl w:val="2"/>
+          <w:ilvl w:val="1"/>
+          <w:numId w:val="2"/>
+        </w:numPr>
+      </w:pPr>
+      <w:proofErr w:type="spellStart"/>
+      <w:r>
+        <w:t>setStack</w:t>
+      </w:r>
+      <w:proofErr w:type="spellEnd"/>
+      <w:r>
+        <w:t>() sets stack with list</w:t>
+      </w:r>
+    </w:p>
+    <w:p>
+      <w:pPr>
+        <w:pStyle w:val="ListParagraph"/>
+        <w:numPr>
+          <w:ilvl w:val="1"/>
+          <w:numId w:val="2"/>
+        </w:numPr>
+      </w:pPr>
+      <w:proofErr w:type="spellStart"/>
+      <w:r>
+        <w:t>prntStckFIFO</w:t>
+      </w:r>
+      <w:proofErr w:type="spellEnd"/>
+      <w:r>
+        <w:t>()</w:t>
+      </w:r>
+    </w:p>
+    <w:p>
+      <w:pPr>
+        <w:pStyle w:val="ListParagraph"/>
+        <w:numPr>
+          <w:ilvl w:val="1"/>
+          <w:numId w:val="2"/>
+        </w:numPr>
+      </w:pPr>
+      <w:proofErr w:type="spellStart"/>
+      <w:r>
+        <w:t>prntStckRev</w:t>
+      </w:r>
+      <w:proofErr w:type="spellEnd"/>
+      <w:r>
+        <w:t>()</w:t>
+      </w:r>
+    </w:p>
+    <w:p>
+      <w:pPr>
+        <w:pStyle w:val="ListParagraph"/>
+        <w:numPr>
+          <w:ilvl w:val="1"/>
           <w:numId w:val="2"/>
         </w:numPr>
       </w:pPr>
@@ -811,25 +831,19 @@
         </w:numPr>
       </w:pPr>
       <w:r>
-        <w:t>project1_convertArrays_to_STL_v6</w:t>
-      </w:r>
-    </w:p>
-    <w:p>
-      <w:pPr>
-        <w:pStyle w:val="ListParagraph"/>
-        <w:numPr>
-          <w:ilvl w:val="1"/>
-          <w:numId w:val="2"/>
-        </w:numPr>
-      </w:pPr>
-      <w:r>
-        <w:t xml:space="preserve">Looking </w:t>
-      </w:r>
-      <w:r>
-        <w:t>highest score</w:t>
-      </w:r>
-      <w:r>
-        <w:t xml:space="preserve"> in map&lt;&gt;</w:t>
+        <w:t>convertArrays_to_STL_v6</w:t>
+      </w:r>
+    </w:p>
+    <w:p>
+      <w:pPr>
+        <w:pStyle w:val="ListParagraph"/>
+        <w:numPr>
+          <w:ilvl w:val="1"/>
+          <w:numId w:val="2"/>
+        </w:numPr>
+      </w:pPr>
+      <w:r>
+        <w:t>Looking highest score in map&lt;&gt;</w:t>
       </w:r>
       <w:proofErr w:type="spellStart"/>
       <w:r>
@@ -900,7 +914,7 @@
         </w:numPr>
       </w:pPr>
       <w:r>
-        <w:t>project1_convertArrays_to_STL_v</w:t>
+        <w:t>convertArrays_to_STL_v</w:t>
       </w:r>
       <w:r>
         <w:t>7</w:t>
@@ -917,9 +931,11 @@
       <w:r>
         <w:t xml:space="preserve">Added </w:t>
       </w:r>
-      <w:r>
-        <w:t>Game</w:t>
-      </w:r>
+      <w:proofErr w:type="spellStart"/>
+      <w:r>
+        <w:t>MySTL</w:t>
+      </w:r>
+      <w:proofErr w:type="spellEnd"/>
       <w:r>
         <w:t xml:space="preserve"> class</w:t>
       </w:r>
@@ -958,10 +974,307 @@
         </w:numPr>
       </w:pPr>
       <w:r>
-        <w:t>battleship_v</w:t>
-      </w:r>
-      <w:r>
-        <w:t>6</w:t>
+        <w:t>convertArrays_to_STL_v</w:t>
+      </w:r>
+      <w:r>
+        <w:t>8</w:t>
+      </w:r>
+    </w:p>
+    <w:p>
+      <w:pPr>
+        <w:pStyle w:val="ListParagraph"/>
+        <w:numPr>
+          <w:ilvl w:val="1"/>
+          <w:numId w:val="2"/>
+        </w:numPr>
+      </w:pPr>
+      <w:r>
+        <w:t xml:space="preserve">Changed queue </w:t>
+      </w:r>
+      <w:proofErr w:type="spellStart"/>
+      <w:r>
+        <w:t>nShips</w:t>
+      </w:r>
+      <w:proofErr w:type="spellEnd"/>
+      <w:r>
+        <w:t xml:space="preserve"> to deque and used random access iterators to print it forward and backwards. </w:t>
+      </w:r>
+    </w:p>
+    <w:p>
+      <w:pPr>
+        <w:pStyle w:val="ListParagraph"/>
+        <w:numPr>
+          <w:ilvl w:val="1"/>
+          <w:numId w:val="2"/>
+        </w:numPr>
+      </w:pPr>
+      <w:r>
+        <w:t>Convert int *</w:t>
+      </w:r>
+      <w:proofErr w:type="spellStart"/>
+      <w:r>
+        <w:t>indx</w:t>
+      </w:r>
+      <w:proofErr w:type="spellEnd"/>
+      <w:r>
+        <w:t xml:space="preserve"> to a deque for Game class </w:t>
+      </w:r>
+    </w:p>
+    <w:p>
+      <w:pPr>
+        <w:pStyle w:val="ListParagraph"/>
+        <w:numPr>
+          <w:ilvl w:val="1"/>
+          <w:numId w:val="2"/>
+        </w:numPr>
+      </w:pPr>
+      <w:r>
+        <w:t xml:space="preserve">Filled a list with integers 0 to member variable: size and then shuffled </w:t>
+      </w:r>
+      <w:proofErr w:type="spellStart"/>
+      <w:r>
+        <w:t>indx</w:t>
+      </w:r>
+      <w:proofErr w:type="spellEnd"/>
+      <w:r>
+        <w:t xml:space="preserve"> in </w:t>
+      </w:r>
+      <w:proofErr w:type="spellStart"/>
+      <w:r>
+        <w:t>shuffleThis</w:t>
+      </w:r>
+      <w:proofErr w:type="spellEnd"/>
+      <w:r>
+        <w:t xml:space="preserve">(deque&lt;int&gt;) </w:t>
+      </w:r>
+    </w:p>
+    <w:p>
+      <w:pPr>
+        <w:pStyle w:val="ListParagraph"/>
+        <w:numPr>
+          <w:ilvl w:val="1"/>
+          <w:numId w:val="2"/>
+        </w:numPr>
+      </w:pPr>
+      <w:r>
+        <w:rPr>
+          <w:color w:val="FF0000"/>
+        </w:rPr>
+        <w:t>Problem:</w:t>
+      </w:r>
+      <w:r>
+        <w:t xml:space="preserve"> Couldn’t get shuffle or </w:t>
+      </w:r>
+      <w:proofErr w:type="spellStart"/>
+      <w:r>
+        <w:t>random_shuffle</w:t>
+      </w:r>
+      <w:proofErr w:type="spellEnd"/>
+      <w:r>
+        <w:t xml:space="preserve"> to work with an unordered set. </w:t>
+      </w:r>
+    </w:p>
+    <w:p>
+      <w:pPr>
+        <w:pStyle w:val="ListParagraph"/>
+        <w:numPr>
+          <w:ilvl w:val="1"/>
+          <w:numId w:val="2"/>
+        </w:numPr>
+      </w:pPr>
+      <w:r>
+        <w:t>Declared Game and User destructors virtual</w:t>
+      </w:r>
+    </w:p>
+    <w:p>
+      <w:pPr>
+        <w:pStyle w:val="ListParagraph"/>
+        <w:numPr>
+          <w:ilvl w:val="1"/>
+          <w:numId w:val="2"/>
+        </w:numPr>
+      </w:pPr>
+      <w:r>
+        <w:t xml:space="preserve">Completed Iterators off project checklist. </w:t>
+      </w:r>
+    </w:p>
+    <w:p>
+      <w:pPr>
+        <w:pStyle w:val="ListParagraph"/>
+        <w:numPr>
+          <w:ilvl w:val="1"/>
+          <w:numId w:val="2"/>
+        </w:numPr>
+      </w:pPr>
+      <w:r>
+        <w:t xml:space="preserve">Checklist is complete. </w:t>
+      </w:r>
+    </w:p>
+    <w:p>
+      <w:pPr>
+        <w:pStyle w:val="ListParagraph"/>
+        <w:numPr>
+          <w:ilvl w:val="1"/>
+          <w:numId w:val="2"/>
+        </w:numPr>
+      </w:pPr>
+      <w:r>
+        <w:rPr>
+          <w:color w:val="FF0000"/>
+        </w:rPr>
+        <w:t>Problem</w:t>
+      </w:r>
+      <w:r>
+        <w:t>: Deleted excel and word desktop apps from my laptop</w:t>
+      </w:r>
+    </w:p>
+    <w:p>
+      <w:pPr>
+        <w:pStyle w:val="ListParagraph"/>
+        <w:numPr>
+          <w:ilvl w:val="0"/>
+          <w:numId w:val="2"/>
+        </w:numPr>
+      </w:pPr>
+      <w:r>
+        <w:t>battleship_v6</w:t>
+      </w:r>
+      <w:r>
+        <w:t>_</w:t>
+      </w:r>
+      <w:r>
+        <w:t>add</w:t>
+      </w:r>
+      <w:r>
+        <w:t>Yahtzee</w:t>
+      </w:r>
+      <w:r>
+        <w:t>MySTL</w:t>
+      </w:r>
+    </w:p>
+    <w:p>
+      <w:pPr>
+        <w:pStyle w:val="ListParagraph"/>
+        <w:numPr>
+          <w:ilvl w:val="1"/>
+          <w:numId w:val="2"/>
+        </w:numPr>
+      </w:pPr>
+      <w:r>
+        <w:t xml:space="preserve">Combines cis17b_yahtzee_v29_presentatio AND </w:t>
+      </w:r>
+      <w:r>
+        <w:t>convertArrays_to_STL_v</w:t>
+      </w:r>
+      <w:r>
+        <w:t>8</w:t>
+      </w:r>
+    </w:p>
+    <w:p>
+      <w:pPr>
+        <w:pStyle w:val="ListParagraph"/>
+        <w:numPr>
+          <w:ilvl w:val="1"/>
+          <w:numId w:val="2"/>
+        </w:numPr>
+      </w:pPr>
+      <w:r>
+        <w:t>Copied my cis17b_yahtzee_v29</w:t>
+      </w:r>
+      <w:r>
+        <w:t>_presentation</w:t>
+      </w:r>
+      <w:r>
+        <w:t xml:space="preserve"> because I need the game to be in classes.</w:t>
+      </w:r>
+    </w:p>
+    <w:p>
+      <w:pPr>
+        <w:pStyle w:val="ListParagraph"/>
+        <w:numPr>
+          <w:ilvl w:val="1"/>
+          <w:numId w:val="2"/>
+        </w:numPr>
+      </w:pPr>
+      <w:r>
+        <w:t xml:space="preserve">Copied </w:t>
+      </w:r>
+      <w:proofErr w:type="spellStart"/>
+      <w:r>
+        <w:t>MySTL</w:t>
+      </w:r>
+      <w:proofErr w:type="spellEnd"/>
+      <w:r>
+        <w:t xml:space="preserve"> class from </w:t>
+      </w:r>
+      <w:r>
+        <w:t>convertArrays_to_STL_v</w:t>
+      </w:r>
+      <w:r>
+        <w:t>8</w:t>
+      </w:r>
+    </w:p>
+    <w:p>
+      <w:pPr>
+        <w:pStyle w:val="ListParagraph"/>
+        <w:numPr>
+          <w:ilvl w:val="1"/>
+          <w:numId w:val="2"/>
+        </w:numPr>
+      </w:pPr>
+      <w:r>
+        <w:t>Made User destructor virtual</w:t>
+      </w:r>
+    </w:p>
+    <w:p>
+      <w:pPr>
+        <w:pStyle w:val="ListParagraph"/>
+        <w:numPr>
+          <w:ilvl w:val="1"/>
+          <w:numId w:val="2"/>
+        </w:numPr>
+      </w:pPr>
+      <w:r>
+        <w:t>Added menu2 function that ask’s user if they want to view CIS 17C concepts applied to project or if they want to play the game.</w:t>
+      </w:r>
+    </w:p>
+    <w:p>
+      <w:pPr>
+        <w:pStyle w:val="ListParagraph"/>
+        <w:numPr>
+          <w:ilvl w:val="0"/>
+          <w:numId w:val="2"/>
+        </w:numPr>
+      </w:pPr>
+      <w:r>
+        <w:t>c</w:t>
+      </w:r>
+      <w:r>
+        <w:t>is5_project_2_battleship_v7</w:t>
+      </w:r>
+    </w:p>
+    <w:p>
+      <w:pPr>
+        <w:pStyle w:val="ListParagraph"/>
+        <w:numPr>
+          <w:ilvl w:val="1"/>
+          <w:numId w:val="2"/>
+        </w:numPr>
+      </w:pPr>
+      <w:r>
+        <w:t>Added Game class and move everything in main to Game class.</w:t>
+      </w:r>
+    </w:p>
+    <w:p>
+      <w:pPr>
+        <w:pStyle w:val="ListParagraph"/>
+        <w:numPr>
+          <w:ilvl w:val="1"/>
+          <w:numId w:val="2"/>
+        </w:numPr>
+      </w:pPr>
+      <w:r>
+        <w:t>Nightmare trying move all of the code in main to functions and then into a class.</w:t>
       </w:r>
     </w:p>
     <w:p>
@@ -973,7 +1286,56 @@
         </w:numPr>
       </w:pPr>
       <w:r>
-        <w:t>Copied my cis17b_yahtzee_v29 because I need the game to be in classes.</w:t>
+        <w:lastRenderedPageBreak/>
+        <w:t>Board class creates and prints 2 static char 2D arrays for each player: board1, board2.</w:t>
+      </w:r>
+    </w:p>
+    <w:p>
+      <w:pPr>
+        <w:pStyle w:val="ListParagraph"/>
+        <w:numPr>
+          <w:ilvl w:val="2"/>
+          <w:numId w:val="2"/>
+        </w:numPr>
+      </w:pPr>
+      <w:r>
+        <w:t xml:space="preserve">Moved everything in main to Battleship class. Commented everything out and will uncomment one section at a time. </w:t>
+      </w:r>
+    </w:p>
+    <w:p>
+      <w:pPr>
+        <w:pStyle w:val="ListParagraph"/>
+        <w:numPr>
+          <w:ilvl w:val="0"/>
+          <w:numId w:val="2"/>
+        </w:numPr>
+      </w:pPr>
+      <w:r>
+        <w:t>battleship_v7</w:t>
+      </w:r>
+      <w:r>
+        <w:t>_addBattleship</w:t>
+      </w:r>
+    </w:p>
+    <w:p>
+      <w:pPr>
+        <w:pStyle w:val="ListParagraph"/>
+        <w:numPr>
+          <w:ilvl w:val="1"/>
+          <w:numId w:val="2"/>
+        </w:numPr>
+      </w:pPr>
+      <w:r>
+        <w:t xml:space="preserve">use </w:t>
+      </w:r>
+      <w:r>
+        <w:t>Yahtzee</w:t>
+      </w:r>
+      <w:r>
+        <w:t xml:space="preserve"> class as a template for</w:t>
+      </w:r>
+      <w:r>
+        <w:t xml:space="preserve"> battleship</w:t>
       </w:r>
     </w:p>
     <w:p>
@@ -994,8 +1356,21 @@
           <w:numId w:val="3"/>
         </w:numPr>
       </w:pPr>
-      <w:r>
-        <w:t>setSet(): make fnames.insert( pair(</w:t>
+      <w:proofErr w:type="spellStart"/>
+      <w:r>
+        <w:t>setSet</w:t>
+      </w:r>
+      <w:proofErr w:type="spellEnd"/>
+      <w:r>
+        <w:t xml:space="preserve">(): make </w:t>
+      </w:r>
+      <w:proofErr w:type="spellStart"/>
+      <w:r>
+        <w:t>fnames.insert</w:t>
+      </w:r>
+      <w:proofErr w:type="spellEnd"/>
+      <w:r>
+        <w:t>( pair(</w:t>
       </w:r>
       <w:proofErr w:type="spellStart"/>
       <w:r>
@@ -1003,13 +1378,8 @@
       </w:r>
       <w:proofErr w:type="spellEnd"/>
       <w:r>
-        <w:t>)</w:t>
-      </w:r>
-      <w:proofErr w:type="gramStart"/>
-      <w:r>
-        <w:t>);</w:t>
-      </w:r>
-      <w:proofErr w:type="gramEnd"/>
+        <w:t>));</w:t>
+      </w:r>
     </w:p>
     <w:p>
       <w:pPr>

</xml_diff>

<commit_message>
1.	cis17a_project_2_v7_gameClass a.	Created Game class and moved all of Scores class that was in main to it. b.	I was new to classes, so my game lost functionality from the cis5 versions. c.	Battleship class works. It has some minor bugs that need to be fixed later. I left comments and a to-do list in main d.	You altered the wrong version. You changed cis17a_project_2_v6 instead of v7. Fix that tomorrow by renaming v6. Make sure v7 doesn’t have anything important first.
Signed-off-by: koa2019 <no-reply>
</commit_message>
<xml_diff>
--- a/projects/project_1/documents/cis17c_version_notes.docx
+++ b/projects/project_1/documents/cis17c_version_notes.docx
@@ -476,8 +476,13 @@
           <w:numId w:val="2"/>
         </w:numPr>
       </w:pPr>
-      <w:r>
-        <w:t xml:space="preserve">so I </w:t>
+      <w:proofErr w:type="gramStart"/>
+      <w:r>
+        <w:t>so</w:t>
+      </w:r>
+      <w:proofErr w:type="gramEnd"/>
+      <w:r>
+        <w:t xml:space="preserve"> I </w:t>
       </w:r>
       <w:r>
         <w:t xml:space="preserve">created </w:t>
@@ -736,7 +741,15 @@
         </w:numPr>
       </w:pPr>
       <w:r>
-        <w:t>Deleted everything and copied all the STL functions from battleship_v4 to this program because I want to add these cis17c concepts to my one of my games that is already in classes and is completely working.</w:t>
+        <w:t xml:space="preserve">Deleted everything and copied all the STL functions from battleship_v4 to this program because I want to add these cis17c concepts to </w:t>
+      </w:r>
+      <w:proofErr w:type="gramStart"/>
+      <w:r>
+        <w:t>my one</w:t>
+      </w:r>
+      <w:proofErr w:type="gramEnd"/>
+      <w:r>
+        <w:t xml:space="preserve"> of my games that is already in classes and is completely working.</w:t>
       </w:r>
     </w:p>
     <w:p>
@@ -1235,7 +1248,15 @@
         </w:numPr>
       </w:pPr>
       <w:r>
-        <w:t>Added menu2 function that ask’s user if they want to view CIS 17C concepts applied to project or if they want to play the game.</w:t>
+        <w:t xml:space="preserve">Added menu2 function that </w:t>
+      </w:r>
+      <w:proofErr w:type="gramStart"/>
+      <w:r>
+        <w:t>ask’s</w:t>
+      </w:r>
+      <w:proofErr w:type="gramEnd"/>
+      <w:r>
+        <w:t xml:space="preserve"> user if they want to view CIS 17C concepts applied to project or if they want to play the game.</w:t>
       </w:r>
     </w:p>
     <w:p>
@@ -1262,19 +1283,41 @@
         </w:numPr>
       </w:pPr>
       <w:r>
-        <w:t>Added Game class and move everything in main to Game class.</w:t>
-      </w:r>
-    </w:p>
-    <w:p>
-      <w:pPr>
-        <w:pStyle w:val="ListParagraph"/>
-        <w:numPr>
-          <w:ilvl w:val="1"/>
-          <w:numId w:val="2"/>
-        </w:numPr>
-      </w:pPr>
-      <w:r>
-        <w:t>Nightmare trying move all of the code in main to functions and then into a class.</w:t>
+        <w:t xml:space="preserve">Added Game class and </w:t>
+      </w:r>
+      <w:proofErr w:type="gramStart"/>
+      <w:r>
+        <w:t>move</w:t>
+      </w:r>
+      <w:proofErr w:type="gramEnd"/>
+      <w:r>
+        <w:t xml:space="preserve"> everything in main to Game class.</w:t>
+      </w:r>
+    </w:p>
+    <w:p>
+      <w:pPr>
+        <w:pStyle w:val="ListParagraph"/>
+        <w:numPr>
+          <w:ilvl w:val="1"/>
+          <w:numId w:val="2"/>
+        </w:numPr>
+      </w:pPr>
+      <w:r>
+        <w:rPr>
+          <w:color w:val="FF0000"/>
+        </w:rPr>
+        <w:t xml:space="preserve">Nightmare </w:t>
+      </w:r>
+      <w:r>
+        <w:t xml:space="preserve">trying move </w:t>
+      </w:r>
+      <w:proofErr w:type="gramStart"/>
+      <w:r>
+        <w:t>all of</w:t>
+      </w:r>
+      <w:proofErr w:type="gramEnd"/>
+      <w:r>
+        <w:t xml:space="preserve"> the code in main to functions and then into a class.</w:t>
       </w:r>
     </w:p>
     <w:p>
@@ -1299,7 +1342,25 @@
         </w:numPr>
       </w:pPr>
       <w:r>
-        <w:t xml:space="preserve">Moved everything in main to Battleship class. Commented everything out and will uncomment one section at a time. </w:t>
+        <w:t xml:space="preserve">Moved everything in main to Battleship class. </w:t>
+      </w:r>
+      <w:r>
+        <w:t>I c</w:t>
+      </w:r>
+      <w:r>
+        <w:t xml:space="preserve">ommented everything out and will uncomment one section at a time. </w:t>
+      </w:r>
+    </w:p>
+    <w:p>
+      <w:pPr>
+        <w:pStyle w:val="ListParagraph"/>
+        <w:numPr>
+          <w:ilvl w:val="2"/>
+          <w:numId w:val="2"/>
+        </w:numPr>
+      </w:pPr>
+      <w:r>
+        <w:t>This version and the prior had great parts to it, but they were lost later when I had to introduce classes. I had never used classes before, so the quality of my game deteriorated.</w:t>
       </w:r>
     </w:p>
     <w:p>
@@ -1309,6 +1370,98 @@
           <w:ilvl w:val="0"/>
           <w:numId w:val="2"/>
         </w:numPr>
+        <w:rPr>
+          <w:color w:val="00B050"/>
+        </w:rPr>
+      </w:pPr>
+      <w:r>
+        <w:rPr>
+          <w:color w:val="00B050"/>
+        </w:rPr>
+        <w:t>cis17a_project_2_v7_gameClass</w:t>
+      </w:r>
+    </w:p>
+    <w:p>
+      <w:pPr>
+        <w:pStyle w:val="ListParagraph"/>
+        <w:numPr>
+          <w:ilvl w:val="1"/>
+          <w:numId w:val="2"/>
+        </w:numPr>
+      </w:pPr>
+      <w:r>
+        <w:t xml:space="preserve">Created Game class and moved all of </w:t>
+      </w:r>
+      <w:proofErr w:type="gramStart"/>
+      <w:r>
+        <w:t>Scores</w:t>
+      </w:r>
+      <w:proofErr w:type="gramEnd"/>
+      <w:r>
+        <w:t xml:space="preserve"> class that was in main to it.</w:t>
+      </w:r>
+    </w:p>
+    <w:p>
+      <w:pPr>
+        <w:pStyle w:val="ListParagraph"/>
+        <w:numPr>
+          <w:ilvl w:val="1"/>
+          <w:numId w:val="2"/>
+        </w:numPr>
+      </w:pPr>
+      <w:r>
+        <w:t>I was new to classes, so my game lost functionality from the cis5 versions.</w:t>
+      </w:r>
+    </w:p>
+    <w:p>
+      <w:pPr>
+        <w:pStyle w:val="ListParagraph"/>
+        <w:numPr>
+          <w:ilvl w:val="1"/>
+          <w:numId w:val="2"/>
+        </w:numPr>
+      </w:pPr>
+      <w:r>
+        <w:t>Battleship class works. It has some minor bugs that need to be fixed later. I left comments and a to-do list in main</w:t>
+      </w:r>
+    </w:p>
+    <w:p>
+      <w:pPr>
+        <w:pStyle w:val="ListParagraph"/>
+        <w:numPr>
+          <w:ilvl w:val="1"/>
+          <w:numId w:val="2"/>
+        </w:numPr>
+      </w:pPr>
+      <w:r>
+        <w:t xml:space="preserve">You altered the wrong version. You changed </w:t>
+      </w:r>
+      <w:r>
+        <w:rPr>
+          <w:color w:val="FF0000"/>
+        </w:rPr>
+        <w:t>cis17a_project_2_v</w:t>
+      </w:r>
+      <w:r>
+        <w:rPr>
+          <w:color w:val="FF0000"/>
+        </w:rPr>
+        <w:t>6 instead of v7</w:t>
+      </w:r>
+      <w:r>
+        <w:rPr>
+          <w:color w:val="FF0000"/>
+        </w:rPr>
+        <w:t>. Fix that tomorrow by renaming v6. Make sure v7 doesn’t have anything important first.</w:t>
+      </w:r>
+    </w:p>
+    <w:p>
+      <w:pPr>
+        <w:pStyle w:val="ListParagraph"/>
+        <w:numPr>
+          <w:ilvl w:val="0"/>
+          <w:numId w:val="2"/>
+        </w:numPr>
       </w:pPr>
       <w:r>
         <w:t>battleship_v7</w:t>
@@ -1336,6 +1489,44 @@
       </w:r>
       <w:r>
         <w:t xml:space="preserve"> battleship</w:t>
+      </w:r>
+    </w:p>
+    <w:p>
+      <w:pPr>
+        <w:pStyle w:val="ListParagraph"/>
+        <w:numPr>
+          <w:ilvl w:val="1"/>
+          <w:numId w:val="2"/>
+        </w:numPr>
+      </w:pPr>
+      <w:r>
+        <w:t>Add Battleship class, so it can have access to User and Admin classes.</w:t>
+      </w:r>
+    </w:p>
+    <w:p>
+      <w:pPr>
+        <w:pStyle w:val="ListParagraph"/>
+        <w:numPr>
+          <w:ilvl w:val="0"/>
+          <w:numId w:val="2"/>
+        </w:numPr>
+      </w:pPr>
+      <w:r>
+        <w:rPr>
+          <w:color w:val="FF0000"/>
+        </w:rPr>
+        <w:t>Dilemma</w:t>
+      </w:r>
+      <w:r>
+        <w:t xml:space="preserve">: I have </w:t>
+      </w:r>
+      <w:proofErr w:type="gramStart"/>
+      <w:r>
+        <w:t>to</w:t>
+      </w:r>
+      <w:proofErr w:type="gramEnd"/>
+      <w:r>
+        <w:t xml:space="preserve"> games in class, but which do I convert using STL containers?</w:t>
       </w:r>
     </w:p>
     <w:p>
@@ -1378,8 +1569,13 @@
       </w:r>
       <w:proofErr w:type="spellEnd"/>
       <w:r>
-        <w:t>));</w:t>
-      </w:r>
+        <w:t>)</w:t>
+      </w:r>
+      <w:proofErr w:type="gramStart"/>
+      <w:r>
+        <w:t>);</w:t>
+      </w:r>
+      <w:proofErr w:type="gramEnd"/>
     </w:p>
     <w:p>
       <w:pPr>

</xml_diff>

<commit_message>
Worked on cis17c project 1 write up. I broke a couple of versions when trying to convert things to classes and STL containers. cis17a_v9 has MySTL class and i converted string and a deque.
Signed-off-by: koa2019 <no-reply>
</commit_message>
<xml_diff>
--- a/projects/project_1/documents/cis17c_version_notes.docx
+++ b/projects/project_1/documents/cis17c_version_notes.docx
@@ -31,6 +31,7 @@
           <w:numId w:val="2"/>
         </w:numPr>
       </w:pPr>
+      <w:bookmarkStart w:id="0" w:name="_Hlk151228764"/>
       <w:r>
         <w:t>converts string arrays</w:t>
       </w:r>
@@ -67,6 +68,7 @@
         <w:t xml:space="preserve"> containers</w:t>
       </w:r>
     </w:p>
+    <w:bookmarkEnd w:id="0"/>
     <w:p>
       <w:pPr>
         <w:pStyle w:val="ListParagraph"/>
@@ -185,7 +187,13 @@
         </w:numPr>
       </w:pPr>
       <w:r>
-        <w:t>Problem: Couldn’t figure out how to find a person’s name when name was the value.</w:t>
+        <w:rPr>
+          <w:color w:val="FF0000"/>
+        </w:rPr>
+        <w:t>Problem</w:t>
+      </w:r>
+      <w:r>
+        <w:t>: Couldn’t figure out how to find a person’s name when name was the value.</w:t>
       </w:r>
     </w:p>
     <w:p>
@@ -196,6 +204,7 @@
           <w:numId w:val="2"/>
         </w:numPr>
       </w:pPr>
+      <w:bookmarkStart w:id="1" w:name="_Hlk151228657"/>
       <w:r>
         <w:t>convertArrayToSTL_v2b</w:t>
       </w:r>
@@ -217,7 +226,25 @@
       </w:r>
       <w:proofErr w:type="spellEnd"/>
       <w:r>
-        <w:t xml:space="preserve"> pair to (string, int), so I could find a name</w:t>
+        <w:t xml:space="preserve"> pair to (</w:t>
+      </w:r>
+      <w:r>
+        <w:t>set&lt;</w:t>
+      </w:r>
+      <w:r>
+        <w:t>string</w:t>
+      </w:r>
+      <w:r>
+        <w:t>&gt;</w:t>
+      </w:r>
+      <w:r>
+        <w:t>,</w:t>
+      </w:r>
+      <w:r>
+        <w:t>list&lt;float&gt;</w:t>
+      </w:r>
+      <w:r>
+        <w:t>), so I could find a name</w:t>
       </w:r>
     </w:p>
     <w:p>
@@ -228,9 +255,6 @@
           <w:numId w:val="2"/>
         </w:numPr>
       </w:pPr>
-      <w:r>
-        <w:t xml:space="preserve">map&lt;string, int&gt; </w:t>
-      </w:r>
       <w:proofErr w:type="spellStart"/>
       <w:r>
         <w:t>topPlayer</w:t>
@@ -256,6 +280,8 @@
           <w:numId w:val="2"/>
         </w:numPr>
       </w:pPr>
+      <w:bookmarkStart w:id="2" w:name="_Hlk151228994"/>
+      <w:bookmarkEnd w:id="1"/>
       <w:r>
         <w:t>battleship_v1_BROKEN</w:t>
       </w:r>
@@ -268,8 +294,40 @@
           <w:numId w:val="2"/>
         </w:numPr>
       </w:pPr>
-      <w:r>
-        <w:t>Version 1: Is based off my CIS 5 project 2 version 6 code.</w:t>
+      <w:proofErr w:type="gramStart"/>
+      <w:r>
+        <w:t>Game</w:t>
+      </w:r>
+      <w:proofErr w:type="gramEnd"/>
+      <w:r>
+        <w:t xml:space="preserve"> i</w:t>
+      </w:r>
+      <w:r>
+        <w:t xml:space="preserve">s based off my </w:t>
+      </w:r>
+      <w:r>
+        <w:t>cis</w:t>
+      </w:r>
+      <w:r>
+        <w:t>5</w:t>
+      </w:r>
+      <w:r>
+        <w:t>_</w:t>
+      </w:r>
+      <w:r>
+        <w:t>project</w:t>
+      </w:r>
+      <w:r>
+        <w:t>_</w:t>
+      </w:r>
+      <w:r>
+        <w:t>2</w:t>
+      </w:r>
+      <w:r>
+        <w:t>_battleship_</w:t>
+      </w:r>
+      <w:r>
+        <w:t>v6 code.</w:t>
       </w:r>
     </w:p>
     <w:p>
@@ -298,6 +356,8 @@
           <w:numId w:val="2"/>
         </w:numPr>
       </w:pPr>
+      <w:bookmarkStart w:id="3" w:name="_Hlk151229123"/>
+      <w:bookmarkEnd w:id="2"/>
       <w:r>
         <w:t>battleship_</w:t>
       </w:r>
@@ -316,14 +376,28 @@
           <w:numId w:val="2"/>
         </w:numPr>
       </w:pPr>
-      <w:r>
-        <w:t xml:space="preserve">Version </w:t>
-      </w:r>
-      <w:r>
-        <w:t>2</w:t>
-      </w:r>
-      <w:r>
-        <w:t>: Is based off my CIS 5 project 2 version 6 code.</w:t>
+      <w:proofErr w:type="gramStart"/>
+      <w:r>
+        <w:t>Game</w:t>
+      </w:r>
+      <w:proofErr w:type="gramEnd"/>
+      <w:r>
+        <w:t xml:space="preserve"> i</w:t>
+      </w:r>
+      <w:r>
+        <w:t xml:space="preserve">s based off my </w:t>
+      </w:r>
+      <w:r>
+        <w:t>cis5_project_2_battleship</w:t>
+      </w:r>
+      <w:r>
+        <w:t xml:space="preserve"> </w:t>
+      </w:r>
+      <w:r>
+        <w:t>_v6 code</w:t>
+      </w:r>
+      <w:r>
+        <w:t>.</w:t>
       </w:r>
     </w:p>
     <w:p>
@@ -346,6 +420,8 @@
           <w:numId w:val="2"/>
         </w:numPr>
       </w:pPr>
+      <w:bookmarkStart w:id="4" w:name="_Hlk151229338"/>
+      <w:bookmarkEnd w:id="3"/>
       <w:r>
         <w:t xml:space="preserve">Converted set2Upper() to use mutating algorithm. Updated </w:t>
       </w:r>
@@ -381,6 +457,7 @@
         <w:t>.</w:t>
       </w:r>
     </w:p>
+    <w:bookmarkEnd w:id="4"/>
     <w:p>
       <w:pPr>
         <w:pStyle w:val="ListParagraph"/>
@@ -555,10 +632,12 @@
           <w:numId w:val="2"/>
         </w:numPr>
       </w:pPr>
+      <w:bookmarkStart w:id="5" w:name="_Hlk151229573"/>
       <w:r>
         <w:t>battleship_v4</w:t>
       </w:r>
     </w:p>
+    <w:bookmarkEnd w:id="5"/>
     <w:p>
       <w:pPr>
         <w:pStyle w:val="ListParagraph"/>
@@ -703,6 +782,7 @@
           <w:numId w:val="2"/>
         </w:numPr>
       </w:pPr>
+      <w:bookmarkStart w:id="6" w:name="_Hlk151229767"/>
       <w:r>
         <w:lastRenderedPageBreak/>
         <w:t>Can I initialize stack with linked list and then access the link’s pointer member?</w:t>
@@ -728,6 +808,8 @@
           <w:numId w:val="2"/>
         </w:numPr>
       </w:pPr>
+      <w:bookmarkStart w:id="7" w:name="_Hlk151230273"/>
+      <w:bookmarkEnd w:id="6"/>
       <w:r>
         <w:t>convertArrayToSTL_v5</w:t>
       </w:r>
@@ -826,11 +908,9 @@
       <w:r>
         <w:t xml:space="preserve">Tried reverse stack with reverse() and recursive </w:t>
       </w:r>
-      <w:proofErr w:type="spellStart"/>
       <w:r>
         <w:t>insert_at_bottom</w:t>
       </w:r>
-      <w:proofErr w:type="spellEnd"/>
       <w:r>
         <w:t>() but couldn’t get it to work.</w:t>
       </w:r>
@@ -843,10 +923,13 @@
           <w:numId w:val="2"/>
         </w:numPr>
       </w:pPr>
+      <w:bookmarkStart w:id="8" w:name="_Hlk151232035"/>
+      <w:bookmarkEnd w:id="7"/>
       <w:r>
         <w:t>convertArrays_to_STL_v6</w:t>
       </w:r>
     </w:p>
+    <w:bookmarkEnd w:id="8"/>
     <w:p>
       <w:pPr>
         <w:pStyle w:val="ListParagraph"/>
@@ -892,6 +975,7 @@
           <w:numId w:val="2"/>
         </w:numPr>
       </w:pPr>
+      <w:bookmarkStart w:id="9" w:name="_Hlk151232049"/>
       <w:r>
         <w:rPr>
           <w:color w:val="FF0000"/>
@@ -899,15 +983,7 @@
         <w:t>Problem:</w:t>
       </w:r>
       <w:r>
-        <w:t xml:space="preserve"> Couldn’t get </w:t>
-      </w:r>
-      <w:proofErr w:type="spellStart"/>
-      <w:r>
-        <w:t>ostream</w:t>
-      </w:r>
-      <w:proofErr w:type="spellEnd"/>
-      <w:r>
-        <w:t xml:space="preserve"> to work in </w:t>
+        <w:t xml:space="preserve"> Couldn’t get ostream to work in </w:t>
       </w:r>
       <w:proofErr w:type="spellStart"/>
       <w:r>
@@ -926,6 +1002,8 @@
           <w:numId w:val="2"/>
         </w:numPr>
       </w:pPr>
+      <w:bookmarkStart w:id="10" w:name="_Hlk151232175"/>
+      <w:bookmarkEnd w:id="9"/>
       <w:r>
         <w:t>convertArrays_to_STL_v</w:t>
       </w:r>
@@ -944,11 +1022,9 @@
       <w:r>
         <w:t xml:space="preserve">Added </w:t>
       </w:r>
-      <w:proofErr w:type="spellStart"/>
       <w:r>
         <w:t>MySTL</w:t>
       </w:r>
-      <w:proofErr w:type="spellEnd"/>
       <w:r>
         <w:t xml:space="preserve"> class</w:t>
       </w:r>
@@ -978,6 +1054,7 @@
         <w:t>Initialized all the STL concepts in the constructor and start()</w:t>
       </w:r>
     </w:p>
+    <w:bookmarkEnd w:id="10"/>
     <w:p>
       <w:pPr>
         <w:pStyle w:val="ListParagraph"/>
@@ -1149,6 +1226,7 @@
           <w:numId w:val="2"/>
         </w:numPr>
       </w:pPr>
+      <w:bookmarkStart w:id="11" w:name="_Hlk151232600"/>
       <w:r>
         <w:t>battleship_v6</w:t>
       </w:r>
@@ -1174,7 +1252,13 @@
         </w:numPr>
       </w:pPr>
       <w:r>
-        <w:t xml:space="preserve">Combines cis17b_yahtzee_v29_presentatio AND </w:t>
+        <w:t>Combines cis17b_yahtzee_v29_presentatio</w:t>
+      </w:r>
+      <w:r>
+        <w:t>n</w:t>
+      </w:r>
+      <w:r>
+        <w:t xml:space="preserve"> AND </w:t>
       </w:r>
       <w:r>
         <w:t>convertArrays_to_STL_v</w:t>
@@ -1210,15 +1294,7 @@
         </w:numPr>
       </w:pPr>
       <w:r>
-        <w:t xml:space="preserve">Copied </w:t>
-      </w:r>
-      <w:proofErr w:type="spellStart"/>
-      <w:r>
-        <w:t>MySTL</w:t>
-      </w:r>
-      <w:proofErr w:type="spellEnd"/>
-      <w:r>
-        <w:t xml:space="preserve"> class from </w:t>
+        <w:t xml:space="preserve">Copied MySTL class from </w:t>
       </w:r>
       <w:r>
         <w:t>convertArrays_to_STL_v</w:t>
@@ -1267,6 +1343,8 @@
           <w:numId w:val="2"/>
         </w:numPr>
       </w:pPr>
+      <w:bookmarkStart w:id="12" w:name="_Hlk151232766"/>
+      <w:bookmarkEnd w:id="11"/>
       <w:r>
         <w:t>c</w:t>
       </w:r>
@@ -1378,7 +1456,19 @@
         <w:rPr>
           <w:color w:val="00B050"/>
         </w:rPr>
-        <w:t>cis17a_project_2_v7_gameClass</w:t>
+        <w:t>cis17a_project_2_v</w:t>
+      </w:r>
+      <w:r>
+        <w:rPr>
+          <w:color w:val="00B050"/>
+        </w:rPr>
+        <w:t>6</w:t>
+      </w:r>
+      <w:r>
+        <w:rPr>
+          <w:color w:val="00B050"/>
+        </w:rPr>
+        <w:t>_gameClass</w:t>
       </w:r>
     </w:p>
     <w:p>
@@ -1424,35 +1514,62 @@
       <w:r>
         <w:t>Battleship class works. It has some minor bugs that need to be fixed later. I left comments and a to-do list in main</w:t>
       </w:r>
-    </w:p>
-    <w:p>
-      <w:pPr>
-        <w:pStyle w:val="ListParagraph"/>
-        <w:numPr>
-          <w:ilvl w:val="1"/>
-          <w:numId w:val="2"/>
-        </w:numPr>
-      </w:pPr>
-      <w:r>
-        <w:t xml:space="preserve">You altered the wrong version. You changed </w:t>
-      </w:r>
-      <w:r>
+      <w:r>
+        <w:t>.</w:t>
+      </w:r>
+    </w:p>
+    <w:p>
+      <w:pPr>
+        <w:pStyle w:val="ListParagraph"/>
+        <w:numPr>
+          <w:ilvl w:val="0"/>
+          <w:numId w:val="2"/>
+        </w:numPr>
         <w:rPr>
-          <w:color w:val="FF0000"/>
+          <w:color w:val="00B050"/>
+        </w:rPr>
+      </w:pPr>
+      <w:r>
+        <w:rPr>
+          <w:color w:val="00B050"/>
         </w:rPr>
         <w:t>cis17a_project_2_v</w:t>
       </w:r>
       <w:r>
         <w:rPr>
-          <w:color w:val="FF0000"/>
+          <w:color w:val="00B050"/>
         </w:rPr>
-        <w:t>6 instead of v7</w:t>
+        <w:t>7</w:t>
       </w:r>
       <w:r>
         <w:rPr>
-          <w:color w:val="FF0000"/>
+          <w:color w:val="00B050"/>
         </w:rPr>
-        <w:t>. Fix that tomorrow by renaming v6. Make sure v7 doesn’t have anything important first.</w:t>
+        <w:t>_gameClass</w:t>
+      </w:r>
+    </w:p>
+    <w:p>
+      <w:pPr>
+        <w:pStyle w:val="ListParagraph"/>
+        <w:numPr>
+          <w:ilvl w:val="1"/>
+          <w:numId w:val="2"/>
+        </w:numPr>
+      </w:pPr>
+      <w:r>
+        <w:t>Moved code in Score class to Battleship.</w:t>
+      </w:r>
+    </w:p>
+    <w:p>
+      <w:pPr>
+        <w:pStyle w:val="ListParagraph"/>
+        <w:numPr>
+          <w:ilvl w:val="1"/>
+          <w:numId w:val="2"/>
+        </w:numPr>
+      </w:pPr>
+      <w:r>
+        <w:t>Renamed Choices class to Board class.</w:t>
       </w:r>
     </w:p>
     <w:p>
@@ -1529,6 +1646,7 @@
         <w:t xml:space="preserve"> games in class, but which do I convert using STL containers?</w:t>
       </w:r>
     </w:p>
+    <w:bookmarkEnd w:id="12"/>
     <w:p>
       <w:pPr>
         <w:pStyle w:val="ListParagraph"/>
@@ -1737,6 +1855,15 @@
       <w:r>
         <w:t xml:space="preserve"> meet project 1 requirements.</w:t>
       </w:r>
+    </w:p>
+    <w:p>
+      <w:pPr>
+        <w:pStyle w:val="ListParagraph"/>
+        <w:numPr>
+          <w:ilvl w:val="0"/>
+          <w:numId w:val="3"/>
+        </w:numPr>
+      </w:pPr>
     </w:p>
     <w:sectPr>
       <w:pgSz w:w="12240" w:h="15840"/>

</xml_diff>